<commit_message>
simplify data strructure for the bulleted lists demo. emphasize on a collection of primitives mapping
</commit_message>
<xml_diff>
--- a/Labs.Core/Demo4/Demo4Template.docx
+++ b/Labs.Core/Demo4/Demo4Template.docx
@@ -15,14 +15,14 @@
           <w:sz w:val="36"/>
           <w:szCs w:val="36"/>
         </w:rPr>
-        <w:t>Demo with nested tables</w:t>
+        <w:t xml:space="preserve">Demo with nested </w:t>
       </w:r>
       <w:r>
         <w:rPr>
           <w:sz w:val="36"/>
           <w:szCs w:val="36"/>
         </w:rPr>
-        <w:t xml:space="preserve"> and bulleted lists</w:t>
+        <w:t>bulleted lists</w:t>
       </w:r>
     </w:p>
     <w:p>
@@ -189,7 +189,7 @@
           </w:tcPr>
           <w:p>
             <w:r>
-              <w:t>Categories</w:t>
+              <w:t>Children</w:t>
             </w:r>
           </w:p>
         </w:tc>
@@ -210,22 +210,55 @@
             <w:tcW w:w="1250" w:type="pct"/>
           </w:tcPr>
           <w:p>
-            <w:fldSimple w:instr=" MERGEFIELD  #Records  \* MERGEFORMAT ">
-              <w:r>
-                <w:rPr>
-                  <w:noProof/>
-                </w:rPr>
-                <w:t>«#Records»</w:t>
-              </w:r>
-            </w:fldSimple>
-            <w:fldSimple w:instr=" MERGEFIELD  Id  \* MERGEFORMAT ">
-              <w:r>
-                <w:rPr>
-                  <w:noProof/>
-                </w:rPr>
-                <w:t>«Id»</w:t>
-              </w:r>
-            </w:fldSimple>
+            <w:pPr>
+              <w:rPr>
+                <w:noProof/>
+              </w:rPr>
+            </w:pPr>
+            <w:r>
+              <w:fldChar w:fldCharType="begin"/>
+            </w:r>
+            <w:r>
+              <w:instrText xml:space="preserve"> MERGEFIELD  #Records  \* MERGEFORMAT </w:instrText>
+            </w:r>
+            <w:r>
+              <w:fldChar w:fldCharType="separate"/>
+            </w:r>
+            <w:r>
+              <w:rPr>
+                <w:noProof/>
+              </w:rPr>
+              <w:t>«#Records»</w:t>
+            </w:r>
+            <w:r>
+              <w:rPr>
+                <w:noProof/>
+              </w:rPr>
+              <w:fldChar w:fldCharType="end"/>
+            </w:r>
+          </w:p>
+          <w:p>
+            <w:r>
+              <w:fldChar w:fldCharType="begin"/>
+            </w:r>
+            <w:r>
+              <w:instrText xml:space="preserve"> MERGEFIELD  Id  \* MERGEFORMAT </w:instrText>
+            </w:r>
+            <w:r>
+              <w:fldChar w:fldCharType="separate"/>
+            </w:r>
+            <w:r>
+              <w:rPr>
+                <w:noProof/>
+              </w:rPr>
+              <w:t>«Id»</w:t>
+            </w:r>
+            <w:r>
+              <w:rPr>
+                <w:noProof/>
+              </w:rPr>
+              <w:fldChar w:fldCharType="end"/>
+            </w:r>
           </w:p>
         </w:tc>
         <w:tc>
@@ -233,14 +266,104 @@
             <w:tcW w:w="1250" w:type="pct"/>
           </w:tcPr>
           <w:p>
-            <w:fldSimple w:instr=" MERGEFIELD  Title  \* MERGEFORMAT ">
+            <w:r>
+              <w:fldChar w:fldCharType="begin"/>
+            </w:r>
+            <w:r>
+              <w:instrText xml:space="preserve"> MERGEFIELD  Title  \* MERGEFORMAT </w:instrText>
+            </w:r>
+            <w:r>
+              <w:fldChar w:fldCharType="separate"/>
+            </w:r>
+            <w:r>
+              <w:rPr>
+                <w:noProof/>
+              </w:rPr>
+              <w:t>«Title»</w:t>
+            </w:r>
+            <w:r>
+              <w:rPr>
+                <w:noProof/>
+              </w:rPr>
+              <w:fldChar w:fldCharType="end"/>
+            </w:r>
+          </w:p>
+        </w:tc>
+        <w:bookmarkStart w:id="0" w:name="OLE_LINK1"/>
+        <w:bookmarkStart w:id="1" w:name="OLE_LINK2"/>
+        <w:tc>
+          <w:tcPr>
+            <w:tcW w:w="1250" w:type="pct"/>
+          </w:tcPr>
+          <w:p>
+            <w:pPr>
+              <w:rPr>
+                <w:noProof/>
+              </w:rPr>
+            </w:pPr>
+            <w:r>
+              <w:fldChar w:fldCharType="begin"/>
+            </w:r>
+            <w:r>
+              <w:instrText xml:space="preserve"> MERGEFIELD  #Children  \* MERGEFORMAT </w:instrText>
+            </w:r>
+            <w:r>
+              <w:fldChar w:fldCharType="separate"/>
+            </w:r>
+            <w:r>
+              <w:rPr>
+                <w:noProof/>
+              </w:rPr>
+              <w:t>«#Children»</w:t>
+            </w:r>
+            <w:r>
+              <w:fldChar w:fldCharType="end"/>
+            </w:r>
+          </w:p>
+          <w:p>
+            <w:pPr>
+              <w:pStyle w:val="ListParagraph"/>
+              <w:numPr>
+                <w:ilvl w:val="0"/>
+                <w:numId w:val="2"/>
+              </w:numPr>
+              <w:rPr>
+                <w:noProof/>
+              </w:rPr>
+            </w:pPr>
+            <w:r>
+              <w:fldChar w:fldCharType="begin"/>
+            </w:r>
+            <w:r>
+              <w:instrText xml:space="preserve"> MERGEFIELD  Value  \* MERGEFORMAT </w:instrText>
+            </w:r>
+            <w:r>
+              <w:fldChar w:fldCharType="separate"/>
+            </w:r>
+            <w:r>
+              <w:rPr>
+                <w:noProof/>
+              </w:rPr>
+              <w:t>«Value»</w:t>
+            </w:r>
+            <w:r>
+              <w:rPr>
+                <w:noProof/>
+              </w:rPr>
+              <w:fldChar w:fldCharType="end"/>
+            </w:r>
+          </w:p>
+          <w:p>
+            <w:fldSimple w:instr=" MERGEFIELD  /Children  \* MERGEFORMAT ">
               <w:r>
                 <w:rPr>
                   <w:noProof/>
                 </w:rPr>
-                <w:t>«Title»</w:t>
+                <w:t>«/Children»</w:t>
               </w:r>
             </w:fldSimple>
+            <w:bookmarkEnd w:id="0"/>
+            <w:bookmarkEnd w:id="1"/>
           </w:p>
         </w:tc>
         <w:tc>
@@ -253,181 +376,50 @@
                 <w:noProof/>
               </w:rPr>
             </w:pPr>
-            <w:fldSimple w:instr=" MERGEFIELD  #Categories  \* MERGEFORMAT ">
-              <w:r>
-                <w:rPr>
-                  <w:noProof/>
-                </w:rPr>
-                <w:t>«#Categories»</w:t>
-              </w:r>
-            </w:fldSimple>
-          </w:p>
-          <w:p>
-            <w:pPr>
-              <w:pStyle w:val="ListParagraph"/>
-              <w:numPr>
-                <w:ilvl w:val="0"/>
-                <w:numId w:val="2"/>
-              </w:numPr>
+            <w:r>
+              <w:fldChar w:fldCharType="begin"/>
+            </w:r>
+            <w:r>
+              <w:instrText xml:space="preserve"> MERGEFIELD  Description  \* MERGEFORMAT </w:instrText>
+            </w:r>
+            <w:r>
+              <w:fldChar w:fldCharType="separate"/>
+            </w:r>
+            <w:r>
               <w:rPr>
                 <w:noProof/>
               </w:rPr>
-            </w:pPr>
-            <w:fldSimple w:instr=" MERGEFIELD  Value  \* MERGEFORMAT ">
-              <w:r>
-                <w:rPr>
-                  <w:noProof/>
-                </w:rPr>
-                <w:t>«Value»</w:t>
-              </w:r>
-            </w:fldSimple>
+              <w:t>«Description»</w:t>
+            </w:r>
+            <w:r>
+              <w:rPr>
+                <w:noProof/>
+              </w:rPr>
+              <w:fldChar w:fldCharType="end"/>
+            </w:r>
           </w:p>
           <w:p>
-            <w:fldSimple w:instr=" MERGEFIELD  /Categories  \* MERGEFORMAT ">
-              <w:r>
-                <w:rPr>
-                  <w:noProof/>
-                </w:rPr>
-                <w:t>«/Categories»</w:t>
-              </w:r>
-            </w:fldSimple>
-          </w:p>
-        </w:tc>
-        <w:tc>
-          <w:tcPr>
-            <w:tcW w:w="1250" w:type="pct"/>
-          </w:tcPr>
-          <w:p>
-            <w:fldSimple w:instr=" MERGEFIELD  Description  \* MERGEFORMAT ">
-              <w:r>
-                <w:rPr>
-                  <w:noProof/>
-                </w:rPr>
-                <w:t>«Description»</w:t>
-              </w:r>
-            </w:fldSimple>
-          </w:p>
-        </w:tc>
-      </w:tr>
-      <w:tr>
-        <w:tc>
-          <w:tcPr>
-            <w:tcW w:w="5000" w:type="pct"/>
-            <w:gridSpan w:val="4"/>
-          </w:tcPr>
-          <w:p>
-            <w:fldSimple w:instr=" MERGEFIELD  #Container  \* MERGEFORMAT ">
-              <w:r>
-                <w:rPr>
-                  <w:noProof/>
-                </w:rPr>
-                <w:t>«#Container»</w:t>
-              </w:r>
-            </w:fldSimple>
-          </w:p>
-          <w:tbl>
-            <w:tblPr>
-              <w:tblStyle w:val="GridTable5Dark-Accent4"/>
-              <w:tblW w:w="0" w:type="auto"/>
-              <w:tblLook w:val="0620" w:firstRow="1" w:lastRow="0" w:firstColumn="0" w:lastColumn="0" w:noHBand="1" w:noVBand="1"/>
-            </w:tblPr>
-            <w:tblGrid>
-              <w:gridCol w:w="2673"/>
-              <w:gridCol w:w="6163"/>
-            </w:tblGrid>
-            <w:tr>
-              <w:trPr>
-                <w:cnfStyle w:val="100000000000" w:firstRow="1" w:lastRow="0" w:firstColumn="0" w:lastColumn="0" w:oddVBand="0" w:evenVBand="0" w:oddHBand="0" w:evenHBand="0" w:firstRowFirstColumn="0" w:firstRowLastColumn="0" w:lastRowFirstColumn="0" w:lastRowLastColumn="0"/>
-              </w:trPr>
-              <w:tc>
-                <w:tcPr>
-                  <w:tcW w:w="2673" w:type="dxa"/>
-                </w:tcPr>
-                <w:p>
-                  <w:r>
-                    <w:t>Id</w:t>
-                  </w:r>
-                </w:p>
-              </w:tc>
-              <w:tc>
-                <w:tcPr>
-                  <w:tcW w:w="6163" w:type="dxa"/>
-                </w:tcPr>
-                <w:p>
-                  <w:r>
-                    <w:t>Type</w:t>
-                  </w:r>
-                </w:p>
-              </w:tc>
-            </w:tr>
-            <w:tr>
-              <w:tc>
-                <w:tcPr>
-                  <w:tcW w:w="2673" w:type="dxa"/>
-                </w:tcPr>
-                <w:p>
-                  <w:fldSimple w:instr=" MERGEFIELD  #Children  \* MERGEFORMAT ">
-                    <w:r>
-                      <w:rPr>
-                        <w:noProof/>
-                      </w:rPr>
-                      <w:t>«#Children»</w:t>
-                    </w:r>
-                  </w:fldSimple>
-                  <w:fldSimple w:instr=" MERGEFIELD  Id  \* MERGEFORMAT ">
-                    <w:r>
-                      <w:rPr>
-                        <w:noProof/>
-                      </w:rPr>
-                      <w:t>«Id»</w:t>
-                    </w:r>
-                  </w:fldSimple>
-                </w:p>
-              </w:tc>
-              <w:tc>
-                <w:tcPr>
-                  <w:tcW w:w="6163" w:type="dxa"/>
-                </w:tcPr>
-                <w:p>
-                  <w:fldSimple w:instr=" MERGEFIELD  Type  \* MERGEFORMAT ">
-                    <w:r>
-                      <w:rPr>
-                        <w:noProof/>
-                      </w:rPr>
-                      <w:t>«Type»</w:t>
-                    </w:r>
-                  </w:fldSimple>
-                  <w:fldSimple w:instr=" MERGEFIELD  /Children  \* MERGEFORMAT ">
-                    <w:r>
-                      <w:rPr>
-                        <w:noProof/>
-                      </w:rPr>
-                      <w:t>«/Children»</w:t>
-                    </w:r>
-                  </w:fldSimple>
-                </w:p>
-              </w:tc>
-            </w:tr>
-          </w:tbl>
-          <w:p>
-            <w:fldSimple w:instr=" MERGEFIELD  /Container  \* MERGEFORMAT ">
-              <w:r>
-                <w:rPr>
-                  <w:noProof/>
-                </w:rPr>
-                <w:t>«/Container»</w:t>
-              </w:r>
-            </w:fldSimple>
-          </w:p>
-          <w:p>
-            <w:fldSimple w:instr=" MERGEFIELD  /Records  \* MERGEFORMAT ">
-              <w:r>
-                <w:rPr>
-                  <w:noProof/>
-                </w:rPr>
-                <w:t>«/Records»</w:t>
-              </w:r>
-            </w:fldSimple>
+            <w:r>
+              <w:fldChar w:fldCharType="begin"/>
+            </w:r>
+            <w:r>
+              <w:instrText xml:space="preserve"> MERGEFIELD  /Records  \* MERGEFORMAT </w:instrText>
+            </w:r>
+            <w:r>
+              <w:fldChar w:fldCharType="separate"/>
+            </w:r>
+            <w:r>
+              <w:rPr>
+                <w:noProof/>
+              </w:rPr>
+              <w:t>«/Records»</w:t>
+            </w:r>
+            <w:r>
+              <w:rPr>
+                <w:noProof/>
+              </w:rPr>
+              <w:fldChar w:fldCharType="end"/>
+            </w:r>
           </w:p>
         </w:tc>
       </w:tr>
@@ -2252,6 +2244,7 @@
     <w:rsid w:val="005844FB"/>
     <w:rsid w:val="0062045F"/>
     <w:rsid w:val="006F2119"/>
+    <w:rsid w:val="00736588"/>
     <w:rsid w:val="00812E4E"/>
     <w:rsid w:val="009763B7"/>
     <w:rsid w:val="009A09C3"/>
@@ -2991,7 +2984,7 @@
 </file>
 
 <file path=customXml/itemProps1.xml><?xml version="1.0" encoding="utf-8"?>
-<ds:datastoreItem xmlns:ds="http://schemas.openxmlformats.org/officeDocument/2006/customXml" ds:itemID="{D004E049-F468-4CB9-A6D1-27416AA4C40A}">
+<ds:datastoreItem xmlns:ds="http://schemas.openxmlformats.org/officeDocument/2006/customXml" ds:itemID="{A396081A-99DF-4E8F-8E02-4BA226EE80BE}">
   <ds:schemaRefs>
     <ds:schemaRef ds:uri="http://schemas.openxmlformats.org/officeDocument/2006/bibliography"/>
   </ds:schemaRefs>

</xml_diff>

<commit_message>
fix the styling for the bulleted list
</commit_message>
<xml_diff>
--- a/Labs.Core/Demo4/Demo4Template.docx
+++ b/Labs.Core/Demo4/Demo4Template.docx
@@ -148,18 +148,19 @@
         <w:tblLook w:val="0620" w:firstRow="1" w:lastRow="0" w:firstColumn="0" w:lastColumn="0" w:noHBand="1" w:noVBand="1"/>
       </w:tblPr>
       <w:tblGrid>
-        <w:gridCol w:w="2265"/>
-        <w:gridCol w:w="2265"/>
-        <w:gridCol w:w="2266"/>
-        <w:gridCol w:w="2266"/>
+        <w:gridCol w:w="2397"/>
+        <w:gridCol w:w="1200"/>
+        <w:gridCol w:w="1878"/>
+        <w:gridCol w:w="3587"/>
       </w:tblGrid>
       <w:tr>
         <w:trPr>
           <w:cnfStyle w:val="100000000000" w:firstRow="1" w:lastRow="0" w:firstColumn="0" w:lastColumn="0" w:oddVBand="0" w:evenVBand="0" w:oddHBand="0" w:evenHBand="0" w:firstRowFirstColumn="0" w:firstRowLastColumn="0" w:lastRowFirstColumn="0" w:lastRowLastColumn="0"/>
+          <w:trHeight w:val="147"/>
         </w:trPr>
         <w:tc>
           <w:tcPr>
-            <w:tcW w:w="1250" w:type="pct"/>
+            <w:tcW w:w="1323" w:type="pct"/>
           </w:tcPr>
           <w:p>
             <w:r>
@@ -169,15 +170,9 @@
         </w:tc>
         <w:tc>
           <w:tcPr>
-            <w:tcW w:w="1250" w:type="pct"/>
+            <w:tcW w:w="662" w:type="pct"/>
           </w:tcPr>
           <w:p>
-            <w:pPr>
-              <w:rPr>
-                <w:b w:val="0"/>
-                <w:bCs w:val="0"/>
-              </w:rPr>
-            </w:pPr>
             <w:r>
               <w:t>Title</w:t>
             </w:r>
@@ -185,7 +180,7 @@
         </w:tc>
         <w:tc>
           <w:tcPr>
-            <w:tcW w:w="1250" w:type="pct"/>
+            <w:tcW w:w="1036" w:type="pct"/>
           </w:tcPr>
           <w:p>
             <w:r>
@@ -195,7 +190,7 @@
         </w:tc>
         <w:tc>
           <w:tcPr>
-            <w:tcW w:w="1250" w:type="pct"/>
+            <w:tcW w:w="1980" w:type="pct"/>
           </w:tcPr>
           <w:p>
             <w:r>
@@ -205,131 +200,59 @@
         </w:tc>
       </w:tr>
       <w:tr>
+        <w:trPr>
+          <w:trHeight w:val="451"/>
+        </w:trPr>
         <w:tc>
           <w:tcPr>
-            <w:tcW w:w="1250" w:type="pct"/>
+            <w:tcW w:w="1323" w:type="pct"/>
           </w:tcPr>
           <w:p>
-            <w:pPr>
-              <w:rPr>
-                <w:noProof/>
-              </w:rPr>
-            </w:pPr>
-            <w:r>
-              <w:fldChar w:fldCharType="begin"/>
-            </w:r>
-            <w:r>
-              <w:instrText xml:space="preserve"> MERGEFIELD  #Records  \* MERGEFORMAT </w:instrText>
-            </w:r>
-            <w:r>
-              <w:fldChar w:fldCharType="separate"/>
-            </w:r>
-            <w:r>
-              <w:rPr>
-                <w:noProof/>
-              </w:rPr>
-              <w:t>«#Records»</w:t>
-            </w:r>
-            <w:r>
-              <w:rPr>
-                <w:noProof/>
-              </w:rPr>
-              <w:fldChar w:fldCharType="end"/>
-            </w:r>
-          </w:p>
-          <w:p>
-            <w:r>
-              <w:fldChar w:fldCharType="begin"/>
-            </w:r>
-            <w:r>
-              <w:instrText xml:space="preserve"> MERGEFIELD  Id  \* MERGEFORMAT </w:instrText>
-            </w:r>
-            <w:r>
-              <w:fldChar w:fldCharType="separate"/>
-            </w:r>
-            <w:r>
-              <w:rPr>
-                <w:noProof/>
-              </w:rPr>
-              <w:t>«Id»</w:t>
-            </w:r>
-            <w:r>
-              <w:rPr>
-                <w:noProof/>
-              </w:rPr>
-              <w:fldChar w:fldCharType="end"/>
-            </w:r>
+            <w:fldSimple w:instr=" MERGEFIELD  #Records  \* MERGEFORMAT ">
+              <w:r>
+                <w:t>«#Records»</w:t>
+              </w:r>
+            </w:fldSimple>
+            <w:fldSimple w:instr=" MERGEFIELD  Id  \* MERGEFORMAT ">
+              <w:r>
+                <w:t>«Id»</w:t>
+              </w:r>
+            </w:fldSimple>
           </w:p>
         </w:tc>
         <w:tc>
           <w:tcPr>
-            <w:tcW w:w="1250" w:type="pct"/>
+            <w:tcW w:w="662" w:type="pct"/>
           </w:tcPr>
           <w:p>
-            <w:r>
-              <w:fldChar w:fldCharType="begin"/>
-            </w:r>
-            <w:r>
-              <w:instrText xml:space="preserve"> MERGEFIELD  Title  \* MERGEFORMAT </w:instrText>
-            </w:r>
-            <w:r>
-              <w:fldChar w:fldCharType="separate"/>
-            </w:r>
-            <w:r>
-              <w:rPr>
-                <w:noProof/>
-              </w:rPr>
-              <w:t>«Title»</w:t>
-            </w:r>
-            <w:r>
-              <w:rPr>
-                <w:noProof/>
-              </w:rPr>
-              <w:fldChar w:fldCharType="end"/>
-            </w:r>
+            <w:fldSimple w:instr=" MERGEFIELD  Title  \* MERGEFORMAT ">
+              <w:r>
+                <w:t>«Title»</w:t>
+              </w:r>
+            </w:fldSimple>
           </w:p>
         </w:tc>
-        <w:bookmarkStart w:id="0" w:name="OLE_LINK1"/>
-        <w:bookmarkStart w:id="1" w:name="OLE_LINK2"/>
         <w:tc>
           <w:tcPr>
-            <w:tcW w:w="1250" w:type="pct"/>
+            <w:tcW w:w="1036" w:type="pct"/>
           </w:tcPr>
           <w:p>
-            <w:pPr>
-              <w:rPr>
-                <w:noProof/>
-              </w:rPr>
-            </w:pPr>
-            <w:r>
-              <w:fldChar w:fldCharType="begin"/>
-            </w:r>
-            <w:r>
-              <w:instrText xml:space="preserve"> MERGEFIELD  #Children  \* MERGEFORMAT </w:instrText>
-            </w:r>
-            <w:r>
-              <w:fldChar w:fldCharType="separate"/>
-            </w:r>
-            <w:r>
-              <w:rPr>
-                <w:noProof/>
-              </w:rPr>
-              <w:t>«#Children»</w:t>
-            </w:r>
-            <w:r>
-              <w:fldChar w:fldCharType="end"/>
-            </w:r>
+            <w:fldSimple w:instr=" MERGEFIELD  #Children  \* MERGEFORMAT ">
+              <w:r>
+                <w:rPr>
+                  <w:noProof/>
+                </w:rPr>
+                <w:t>«#Children»</w:t>
+              </w:r>
+            </w:fldSimple>
           </w:p>
           <w:p>
             <w:pPr>
               <w:pStyle w:val="ListParagraph"/>
               <w:numPr>
                 <w:ilvl w:val="0"/>
-                <w:numId w:val="2"/>
+                <w:numId w:val="5"/>
               </w:numPr>
-              <w:rPr>
-                <w:noProof/>
-              </w:rPr>
             </w:pPr>
             <w:r>
               <w:fldChar w:fldCharType="begin"/>
@@ -347,9 +270,6 @@
               <w:t>«Value»</w:t>
             </w:r>
             <w:r>
-              <w:rPr>
-                <w:noProof/>
-              </w:rPr>
               <w:fldChar w:fldCharType="end"/>
             </w:r>
           </w:p>
@@ -362,64 +282,23 @@
                 <w:t>«/Children»</w:t>
               </w:r>
             </w:fldSimple>
-            <w:bookmarkEnd w:id="0"/>
-            <w:bookmarkEnd w:id="1"/>
           </w:p>
         </w:tc>
         <w:tc>
           <w:tcPr>
-            <w:tcW w:w="1250" w:type="pct"/>
+            <w:tcW w:w="1980" w:type="pct"/>
           </w:tcPr>
           <w:p>
-            <w:pPr>
-              <w:rPr>
-                <w:noProof/>
-              </w:rPr>
-            </w:pPr>
-            <w:r>
-              <w:fldChar w:fldCharType="begin"/>
-            </w:r>
-            <w:r>
-              <w:instrText xml:space="preserve"> MERGEFIELD  Description  \* MERGEFORMAT </w:instrText>
-            </w:r>
-            <w:r>
-              <w:fldChar w:fldCharType="separate"/>
-            </w:r>
-            <w:r>
-              <w:rPr>
-                <w:noProof/>
-              </w:rPr>
-              <w:t>«Description»</w:t>
-            </w:r>
-            <w:r>
-              <w:rPr>
-                <w:noProof/>
-              </w:rPr>
-              <w:fldChar w:fldCharType="end"/>
-            </w:r>
-          </w:p>
-          <w:p>
-            <w:r>
-              <w:fldChar w:fldCharType="begin"/>
-            </w:r>
-            <w:r>
-              <w:instrText xml:space="preserve"> MERGEFIELD  /Records  \* MERGEFORMAT </w:instrText>
-            </w:r>
-            <w:r>
-              <w:fldChar w:fldCharType="separate"/>
-            </w:r>
-            <w:r>
-              <w:rPr>
-                <w:noProof/>
-              </w:rPr>
-              <w:t>«/Records»</w:t>
-            </w:r>
-            <w:r>
-              <w:rPr>
-                <w:noProof/>
-              </w:rPr>
-              <w:fldChar w:fldCharType="end"/>
-            </w:r>
+            <w:fldSimple w:instr=" MERGEFIELD  Description  \* MERGEFORMAT ">
+              <w:r>
+                <w:t>«Description»</w:t>
+              </w:r>
+            </w:fldSimple>
+            <w:fldSimple w:instr=" MERGEFIELD  /Records  \* MERGEFORMAT ">
+              <w:r>
+                <w:t>«/Records»</w:t>
+              </w:r>
+            </w:fldSimple>
           </w:p>
         </w:tc>
       </w:tr>
@@ -999,6 +878,120 @@
     </w:lvl>
   </w:abstractNum>
   <w:abstractNum w:abstractNumId="1" w15:restartNumberingAfterBreak="0">
+    <w:nsid w:val="047A617C"/>
+    <w:multiLevelType w:val="hybridMultilevel"/>
+    <w:tmpl w:val="A98255E8"/>
+    <w:lvl w:ilvl="0" w:tplc="24B0F752">
+      <w:start w:val="1"/>
+      <w:numFmt w:val="bullet"/>
+      <w:suff w:val="space"/>
+      <w:lvlText w:val=""/>
+      <w:lvlJc w:val="left"/>
+      <w:pPr>
+        <w:ind w:left="144" w:firstLine="0"/>
+      </w:pPr>
+      <w:rPr>
+        <w:rFonts w:ascii="Symbol" w:hAnsi="Symbol" w:hint="default"/>
+      </w:rPr>
+    </w:lvl>
+    <w:lvl w:ilvl="1" w:tplc="10000003" w:tentative="1">
+      <w:start w:val="1"/>
+      <w:numFmt w:val="bullet"/>
+      <w:lvlText w:val="o"/>
+      <w:lvlJc w:val="left"/>
+      <w:pPr>
+        <w:ind w:left="1440" w:hanging="360"/>
+      </w:pPr>
+      <w:rPr>
+        <w:rFonts w:ascii="Courier New" w:hAnsi="Courier New" w:cs="Courier New" w:hint="default"/>
+      </w:rPr>
+    </w:lvl>
+    <w:lvl w:ilvl="2" w:tplc="10000005" w:tentative="1">
+      <w:start w:val="1"/>
+      <w:numFmt w:val="bullet"/>
+      <w:lvlText w:val=""/>
+      <w:lvlJc w:val="left"/>
+      <w:pPr>
+        <w:ind w:left="2160" w:hanging="360"/>
+      </w:pPr>
+      <w:rPr>
+        <w:rFonts w:ascii="Wingdings" w:hAnsi="Wingdings" w:hint="default"/>
+      </w:rPr>
+    </w:lvl>
+    <w:lvl w:ilvl="3" w:tplc="10000001" w:tentative="1">
+      <w:start w:val="1"/>
+      <w:numFmt w:val="bullet"/>
+      <w:lvlText w:val=""/>
+      <w:lvlJc w:val="left"/>
+      <w:pPr>
+        <w:ind w:left="2880" w:hanging="360"/>
+      </w:pPr>
+      <w:rPr>
+        <w:rFonts w:ascii="Symbol" w:hAnsi="Symbol" w:hint="default"/>
+      </w:rPr>
+    </w:lvl>
+    <w:lvl w:ilvl="4" w:tplc="10000003" w:tentative="1">
+      <w:start w:val="1"/>
+      <w:numFmt w:val="bullet"/>
+      <w:lvlText w:val="o"/>
+      <w:lvlJc w:val="left"/>
+      <w:pPr>
+        <w:ind w:left="3600" w:hanging="360"/>
+      </w:pPr>
+      <w:rPr>
+        <w:rFonts w:ascii="Courier New" w:hAnsi="Courier New" w:cs="Courier New" w:hint="default"/>
+      </w:rPr>
+    </w:lvl>
+    <w:lvl w:ilvl="5" w:tplc="10000005" w:tentative="1">
+      <w:start w:val="1"/>
+      <w:numFmt w:val="bullet"/>
+      <w:lvlText w:val=""/>
+      <w:lvlJc w:val="left"/>
+      <w:pPr>
+        <w:ind w:left="4320" w:hanging="360"/>
+      </w:pPr>
+      <w:rPr>
+        <w:rFonts w:ascii="Wingdings" w:hAnsi="Wingdings" w:hint="default"/>
+      </w:rPr>
+    </w:lvl>
+    <w:lvl w:ilvl="6" w:tplc="10000001" w:tentative="1">
+      <w:start w:val="1"/>
+      <w:numFmt w:val="bullet"/>
+      <w:lvlText w:val=""/>
+      <w:lvlJc w:val="left"/>
+      <w:pPr>
+        <w:ind w:left="5040" w:hanging="360"/>
+      </w:pPr>
+      <w:rPr>
+        <w:rFonts w:ascii="Symbol" w:hAnsi="Symbol" w:hint="default"/>
+      </w:rPr>
+    </w:lvl>
+    <w:lvl w:ilvl="7" w:tplc="10000003" w:tentative="1">
+      <w:start w:val="1"/>
+      <w:numFmt w:val="bullet"/>
+      <w:lvlText w:val="o"/>
+      <w:lvlJc w:val="left"/>
+      <w:pPr>
+        <w:ind w:left="5760" w:hanging="360"/>
+      </w:pPr>
+      <w:rPr>
+        <w:rFonts w:ascii="Courier New" w:hAnsi="Courier New" w:cs="Courier New" w:hint="default"/>
+      </w:rPr>
+    </w:lvl>
+    <w:lvl w:ilvl="8" w:tplc="10000005" w:tentative="1">
+      <w:start w:val="1"/>
+      <w:numFmt w:val="bullet"/>
+      <w:lvlText w:val=""/>
+      <w:lvlJc w:val="left"/>
+      <w:pPr>
+        <w:ind w:left="6480" w:hanging="360"/>
+      </w:pPr>
+      <w:rPr>
+        <w:rFonts w:ascii="Wingdings" w:hAnsi="Wingdings" w:hint="default"/>
+      </w:rPr>
+    </w:lvl>
+  </w:abstractNum>
+  <w:abstractNum w:abstractNumId="2" w15:restartNumberingAfterBreak="0">
     <w:nsid w:val="45BA3861"/>
     <w:multiLevelType w:val="hybridMultilevel"/>
     <w:tmpl w:val="3424C6BA"/>
@@ -1110,11 +1103,248 @@
       </w:rPr>
     </w:lvl>
   </w:abstractNum>
+  <w:abstractNum w:abstractNumId="3" w15:restartNumberingAfterBreak="0">
+    <w:nsid w:val="70523BE7"/>
+    <w:multiLevelType w:val="hybridMultilevel"/>
+    <w:tmpl w:val="57E4238A"/>
+    <w:lvl w:ilvl="0" w:tplc="88B05190">
+      <w:start w:val="1"/>
+      <w:numFmt w:val="bullet"/>
+      <w:suff w:val="nothing"/>
+      <w:lvlText w:val=""/>
+      <w:lvlJc w:val="left"/>
+      <w:pPr>
+        <w:ind w:left="0" w:firstLine="0"/>
+      </w:pPr>
+      <w:rPr>
+        <w:rFonts w:ascii="Symbol" w:hAnsi="Symbol" w:hint="default"/>
+      </w:rPr>
+    </w:lvl>
+    <w:lvl w:ilvl="1" w:tplc="10000003" w:tentative="1">
+      <w:start w:val="1"/>
+      <w:numFmt w:val="bullet"/>
+      <w:lvlText w:val="o"/>
+      <w:lvlJc w:val="left"/>
+      <w:pPr>
+        <w:ind w:left="1440" w:hanging="360"/>
+      </w:pPr>
+      <w:rPr>
+        <w:rFonts w:ascii="Courier New" w:hAnsi="Courier New" w:cs="Courier New" w:hint="default"/>
+      </w:rPr>
+    </w:lvl>
+    <w:lvl w:ilvl="2" w:tplc="10000005" w:tentative="1">
+      <w:start w:val="1"/>
+      <w:numFmt w:val="bullet"/>
+      <w:lvlText w:val=""/>
+      <w:lvlJc w:val="left"/>
+      <w:pPr>
+        <w:ind w:left="2160" w:hanging="360"/>
+      </w:pPr>
+      <w:rPr>
+        <w:rFonts w:ascii="Wingdings" w:hAnsi="Wingdings" w:hint="default"/>
+      </w:rPr>
+    </w:lvl>
+    <w:lvl w:ilvl="3" w:tplc="10000001" w:tentative="1">
+      <w:start w:val="1"/>
+      <w:numFmt w:val="bullet"/>
+      <w:lvlText w:val=""/>
+      <w:lvlJc w:val="left"/>
+      <w:pPr>
+        <w:ind w:left="2880" w:hanging="360"/>
+      </w:pPr>
+      <w:rPr>
+        <w:rFonts w:ascii="Symbol" w:hAnsi="Symbol" w:hint="default"/>
+      </w:rPr>
+    </w:lvl>
+    <w:lvl w:ilvl="4" w:tplc="10000003" w:tentative="1">
+      <w:start w:val="1"/>
+      <w:numFmt w:val="bullet"/>
+      <w:lvlText w:val="o"/>
+      <w:lvlJc w:val="left"/>
+      <w:pPr>
+        <w:ind w:left="3600" w:hanging="360"/>
+      </w:pPr>
+      <w:rPr>
+        <w:rFonts w:ascii="Courier New" w:hAnsi="Courier New" w:cs="Courier New" w:hint="default"/>
+      </w:rPr>
+    </w:lvl>
+    <w:lvl w:ilvl="5" w:tplc="10000005" w:tentative="1">
+      <w:start w:val="1"/>
+      <w:numFmt w:val="bullet"/>
+      <w:lvlText w:val=""/>
+      <w:lvlJc w:val="left"/>
+      <w:pPr>
+        <w:ind w:left="4320" w:hanging="360"/>
+      </w:pPr>
+      <w:rPr>
+        <w:rFonts w:ascii="Wingdings" w:hAnsi="Wingdings" w:hint="default"/>
+      </w:rPr>
+    </w:lvl>
+    <w:lvl w:ilvl="6" w:tplc="10000001" w:tentative="1">
+      <w:start w:val="1"/>
+      <w:numFmt w:val="bullet"/>
+      <w:lvlText w:val=""/>
+      <w:lvlJc w:val="left"/>
+      <w:pPr>
+        <w:ind w:left="5040" w:hanging="360"/>
+      </w:pPr>
+      <w:rPr>
+        <w:rFonts w:ascii="Symbol" w:hAnsi="Symbol" w:hint="default"/>
+      </w:rPr>
+    </w:lvl>
+    <w:lvl w:ilvl="7" w:tplc="10000003" w:tentative="1">
+      <w:start w:val="1"/>
+      <w:numFmt w:val="bullet"/>
+      <w:lvlText w:val="o"/>
+      <w:lvlJc w:val="left"/>
+      <w:pPr>
+        <w:ind w:left="5760" w:hanging="360"/>
+      </w:pPr>
+      <w:rPr>
+        <w:rFonts w:ascii="Courier New" w:hAnsi="Courier New" w:cs="Courier New" w:hint="default"/>
+      </w:rPr>
+    </w:lvl>
+    <w:lvl w:ilvl="8" w:tplc="10000005" w:tentative="1">
+      <w:start w:val="1"/>
+      <w:numFmt w:val="bullet"/>
+      <w:lvlText w:val=""/>
+      <w:lvlJc w:val="left"/>
+      <w:pPr>
+        <w:ind w:left="6480" w:hanging="360"/>
+      </w:pPr>
+      <w:rPr>
+        <w:rFonts w:ascii="Wingdings" w:hAnsi="Wingdings" w:hint="default"/>
+      </w:rPr>
+    </w:lvl>
+  </w:abstractNum>
+  <w:abstractNum w:abstractNumId="4" w15:restartNumberingAfterBreak="0">
+    <w:nsid w:val="74C5755C"/>
+    <w:multiLevelType w:val="hybridMultilevel"/>
+    <w:tmpl w:val="142AE1D4"/>
+    <w:lvl w:ilvl="0" w:tplc="24B0F752">
+      <w:start w:val="1"/>
+      <w:numFmt w:val="bullet"/>
+      <w:suff w:val="space"/>
+      <w:lvlText w:val=""/>
+      <w:lvlJc w:val="left"/>
+      <w:pPr>
+        <w:ind w:left="144" w:firstLine="0"/>
+      </w:pPr>
+      <w:rPr>
+        <w:rFonts w:ascii="Symbol" w:hAnsi="Symbol" w:hint="default"/>
+      </w:rPr>
+    </w:lvl>
+    <w:lvl w:ilvl="1" w:tplc="10000003" w:tentative="1">
+      <w:start w:val="1"/>
+      <w:numFmt w:val="bullet"/>
+      <w:lvlText w:val="o"/>
+      <w:lvlJc w:val="left"/>
+      <w:pPr>
+        <w:ind w:left="1440" w:hanging="360"/>
+      </w:pPr>
+      <w:rPr>
+        <w:rFonts w:ascii="Courier New" w:hAnsi="Courier New" w:cs="Courier New" w:hint="default"/>
+      </w:rPr>
+    </w:lvl>
+    <w:lvl w:ilvl="2" w:tplc="10000005" w:tentative="1">
+      <w:start w:val="1"/>
+      <w:numFmt w:val="bullet"/>
+      <w:lvlText w:val=""/>
+      <w:lvlJc w:val="left"/>
+      <w:pPr>
+        <w:ind w:left="2160" w:hanging="360"/>
+      </w:pPr>
+      <w:rPr>
+        <w:rFonts w:ascii="Wingdings" w:hAnsi="Wingdings" w:hint="default"/>
+      </w:rPr>
+    </w:lvl>
+    <w:lvl w:ilvl="3" w:tplc="10000001" w:tentative="1">
+      <w:start w:val="1"/>
+      <w:numFmt w:val="bullet"/>
+      <w:lvlText w:val=""/>
+      <w:lvlJc w:val="left"/>
+      <w:pPr>
+        <w:ind w:left="2880" w:hanging="360"/>
+      </w:pPr>
+      <w:rPr>
+        <w:rFonts w:ascii="Symbol" w:hAnsi="Symbol" w:hint="default"/>
+      </w:rPr>
+    </w:lvl>
+    <w:lvl w:ilvl="4" w:tplc="10000003" w:tentative="1">
+      <w:start w:val="1"/>
+      <w:numFmt w:val="bullet"/>
+      <w:lvlText w:val="o"/>
+      <w:lvlJc w:val="left"/>
+      <w:pPr>
+        <w:ind w:left="3600" w:hanging="360"/>
+      </w:pPr>
+      <w:rPr>
+        <w:rFonts w:ascii="Courier New" w:hAnsi="Courier New" w:cs="Courier New" w:hint="default"/>
+      </w:rPr>
+    </w:lvl>
+    <w:lvl w:ilvl="5" w:tplc="10000005" w:tentative="1">
+      <w:start w:val="1"/>
+      <w:numFmt w:val="bullet"/>
+      <w:lvlText w:val=""/>
+      <w:lvlJc w:val="left"/>
+      <w:pPr>
+        <w:ind w:left="4320" w:hanging="360"/>
+      </w:pPr>
+      <w:rPr>
+        <w:rFonts w:ascii="Wingdings" w:hAnsi="Wingdings" w:hint="default"/>
+      </w:rPr>
+    </w:lvl>
+    <w:lvl w:ilvl="6" w:tplc="10000001" w:tentative="1">
+      <w:start w:val="1"/>
+      <w:numFmt w:val="bullet"/>
+      <w:lvlText w:val=""/>
+      <w:lvlJc w:val="left"/>
+      <w:pPr>
+        <w:ind w:left="5040" w:hanging="360"/>
+      </w:pPr>
+      <w:rPr>
+        <w:rFonts w:ascii="Symbol" w:hAnsi="Symbol" w:hint="default"/>
+      </w:rPr>
+    </w:lvl>
+    <w:lvl w:ilvl="7" w:tplc="10000003" w:tentative="1">
+      <w:start w:val="1"/>
+      <w:numFmt w:val="bullet"/>
+      <w:lvlText w:val="o"/>
+      <w:lvlJc w:val="left"/>
+      <w:pPr>
+        <w:ind w:left="5760" w:hanging="360"/>
+      </w:pPr>
+      <w:rPr>
+        <w:rFonts w:ascii="Courier New" w:hAnsi="Courier New" w:cs="Courier New" w:hint="default"/>
+      </w:rPr>
+    </w:lvl>
+    <w:lvl w:ilvl="8" w:tplc="10000005" w:tentative="1">
+      <w:start w:val="1"/>
+      <w:numFmt w:val="bullet"/>
+      <w:lvlText w:val=""/>
+      <w:lvlJc w:val="left"/>
+      <w:pPr>
+        <w:ind w:left="6480" w:hanging="360"/>
+      </w:pPr>
+      <w:rPr>
+        <w:rFonts w:ascii="Wingdings" w:hAnsi="Wingdings" w:hint="default"/>
+      </w:rPr>
+    </w:lvl>
+  </w:abstractNum>
   <w:num w:numId="1">
-    <w:abstractNumId w:val="1"/>
+    <w:abstractNumId w:val="2"/>
   </w:num>
   <w:num w:numId="2">
     <w:abstractNumId w:val="0"/>
+  </w:num>
+  <w:num w:numId="3">
+    <w:abstractNumId w:val="3"/>
+  </w:num>
+  <w:num w:numId="4">
+    <w:abstractNumId w:val="1"/>
+  </w:num>
+  <w:num w:numId="5">
+    <w:abstractNumId w:val="4"/>
   </w:num>
 </w:numbering>
 </file>
@@ -2251,6 +2481,7 @@
     <w:rsid w:val="00A0022E"/>
     <w:rsid w:val="00C3077C"/>
     <w:rsid w:val="00CB54EB"/>
+    <w:rsid w:val="00ED6241"/>
     <w:rsid w:val="00EE007F"/>
   </w:rsids>
   <m:mathPr>
@@ -2984,7 +3215,7 @@
 </file>
 
 <file path=customXml/itemProps1.xml><?xml version="1.0" encoding="utf-8"?>
-<ds:datastoreItem xmlns:ds="http://schemas.openxmlformats.org/officeDocument/2006/customXml" ds:itemID="{A396081A-99DF-4E8F-8E02-4BA226EE80BE}">
+<ds:datastoreItem xmlns:ds="http://schemas.openxmlformats.org/officeDocument/2006/customXml" ds:itemID="{4C7269E8-67C1-4361-BE05-9586CC114FAE}">
   <ds:schemaRefs>
     <ds:schemaRef ds:uri="http://schemas.openxmlformats.org/officeDocument/2006/bibliography"/>
   </ds:schemaRefs>

</xml_diff>

<commit_message>
rename children to tags to better make the distinction against previous demos. moreover the tag object can be reused when there is a collection of primitives to be mapped
</commit_message>
<xml_diff>
--- a/Labs.Core/Demo4/Demo4Template.docx
+++ b/Labs.Core/Demo4/Demo4Template.docx
@@ -184,7 +184,7 @@
           </w:tcPr>
           <w:p>
             <w:r>
-              <w:t>Children</w:t>
+              <w:t>Tags</w:t>
             </w:r>
           </w:p>
         </w:tc>
@@ -208,16 +208,36 @@
             <w:tcW w:w="1323" w:type="pct"/>
           </w:tcPr>
           <w:p>
-            <w:fldSimple w:instr=" MERGEFIELD  #Records  \* MERGEFORMAT ">
-              <w:r>
-                <w:t>«#Records»</w:t>
-              </w:r>
-            </w:fldSimple>
-            <w:fldSimple w:instr=" MERGEFIELD  Id  \* MERGEFORMAT ">
-              <w:r>
-                <w:t>«Id»</w:t>
-              </w:r>
-            </w:fldSimple>
+            <w:r>
+              <w:fldChar w:fldCharType="begin"/>
+            </w:r>
+            <w:r>
+              <w:instrText xml:space="preserve"> MERGEFIELD  #Records  \* MERGEFORMAT </w:instrText>
+            </w:r>
+            <w:r>
+              <w:fldChar w:fldCharType="separate"/>
+            </w:r>
+            <w:r>
+              <w:t>«#Records»</w:t>
+            </w:r>
+            <w:r>
+              <w:fldChar w:fldCharType="end"/>
+            </w:r>
+            <w:r>
+              <w:fldChar w:fldCharType="begin"/>
+            </w:r>
+            <w:r>
+              <w:instrText xml:space="preserve"> MERGEFIELD  Id  \* MERGEFORMAT </w:instrText>
+            </w:r>
+            <w:r>
+              <w:fldChar w:fldCharType="separate"/>
+            </w:r>
+            <w:r>
+              <w:t>«Id»</w:t>
+            </w:r>
+            <w:r>
+              <w:fldChar w:fldCharType="end"/>
+            </w:r>
           </w:p>
         </w:tc>
         <w:tc>
@@ -225,11 +245,21 @@
             <w:tcW w:w="662" w:type="pct"/>
           </w:tcPr>
           <w:p>
-            <w:fldSimple w:instr=" MERGEFIELD  Title  \* MERGEFORMAT ">
-              <w:r>
-                <w:t>«Title»</w:t>
-              </w:r>
-            </w:fldSimple>
+            <w:r>
+              <w:fldChar w:fldCharType="begin"/>
+            </w:r>
+            <w:r>
+              <w:instrText xml:space="preserve"> MERGEFIELD  Title  \* MERGEFORMAT </w:instrText>
+            </w:r>
+            <w:r>
+              <w:fldChar w:fldCharType="separate"/>
+            </w:r>
+            <w:r>
+              <w:t>«Title»</w:t>
+            </w:r>
+            <w:r>
+              <w:fldChar w:fldCharType="end"/>
+            </w:r>
           </w:p>
         </w:tc>
         <w:tc>
@@ -237,12 +267,12 @@
             <w:tcW w:w="1036" w:type="pct"/>
           </w:tcPr>
           <w:p>
-            <w:fldSimple w:instr=" MERGEFIELD  #Children  \* MERGEFORMAT ">
+            <w:fldSimple w:instr=" MERGEFIELD  #Tags  \* MERGEFORMAT ">
               <w:r>
                 <w:rPr>
                   <w:noProof/>
                 </w:rPr>
-                <w:t>«#Children»</w:t>
+                <w:t>«#Tags»</w:t>
               </w:r>
             </w:fldSimple>
           </w:p>
@@ -254,32 +284,22 @@
                 <w:numId w:val="5"/>
               </w:numPr>
             </w:pPr>
-            <w:r>
-              <w:fldChar w:fldCharType="begin"/>
-            </w:r>
-            <w:r>
-              <w:instrText xml:space="preserve"> MERGEFIELD  Value  \* MERGEFORMAT </w:instrText>
-            </w:r>
-            <w:r>
-              <w:fldChar w:fldCharType="separate"/>
-            </w:r>
-            <w:r>
-              <w:rPr>
-                <w:noProof/>
-              </w:rPr>
-              <w:t>«Value»</w:t>
-            </w:r>
-            <w:r>
-              <w:fldChar w:fldCharType="end"/>
-            </w:r>
-          </w:p>
-          <w:p>
-            <w:fldSimple w:instr=" MERGEFIELD  /Children  \* MERGEFORMAT ">
+            <w:fldSimple w:instr=" MERGEFIELD  Value  \* MERGEFORMAT ">
               <w:r>
                 <w:rPr>
                   <w:noProof/>
                 </w:rPr>
-                <w:t>«/Children»</w:t>
+                <w:t>«Value»</w:t>
+              </w:r>
+            </w:fldSimple>
+          </w:p>
+          <w:p>
+            <w:fldSimple w:instr=" MERGEFIELD  /Tags  \* MERGEFORMAT ">
+              <w:r>
+                <w:rPr>
+                  <w:noProof/>
+                </w:rPr>
+                <w:t>«/Tags»</w:t>
               </w:r>
             </w:fldSimple>
           </w:p>
@@ -289,16 +309,36 @@
             <w:tcW w:w="1980" w:type="pct"/>
           </w:tcPr>
           <w:p>
-            <w:fldSimple w:instr=" MERGEFIELD  Description  \* MERGEFORMAT ">
-              <w:r>
-                <w:t>«Description»</w:t>
-              </w:r>
-            </w:fldSimple>
-            <w:fldSimple w:instr=" MERGEFIELD  /Records  \* MERGEFORMAT ">
-              <w:r>
-                <w:t>«/Records»</w:t>
-              </w:r>
-            </w:fldSimple>
+            <w:r>
+              <w:fldChar w:fldCharType="begin"/>
+            </w:r>
+            <w:r>
+              <w:instrText xml:space="preserve"> MERGEFIELD  Description  \* MERGEFORMAT </w:instrText>
+            </w:r>
+            <w:r>
+              <w:fldChar w:fldCharType="separate"/>
+            </w:r>
+            <w:r>
+              <w:t>«Description»</w:t>
+            </w:r>
+            <w:r>
+              <w:fldChar w:fldCharType="end"/>
+            </w:r>
+            <w:r>
+              <w:fldChar w:fldCharType="begin"/>
+            </w:r>
+            <w:r>
+              <w:instrText xml:space="preserve"> MERGEFIELD  /Records  \* MERGEFORMAT </w:instrText>
+            </w:r>
+            <w:r>
+              <w:fldChar w:fldCharType="separate"/>
+            </w:r>
+            <w:r>
+              <w:t>«/Records»</w:t>
+            </w:r>
+            <w:r>
+              <w:fldChar w:fldCharType="end"/>
+            </w:r>
           </w:p>
         </w:tc>
       </w:tr>
@@ -2481,6 +2521,7 @@
     <w:rsid w:val="00A0022E"/>
     <w:rsid w:val="00C3077C"/>
     <w:rsid w:val="00CB54EB"/>
+    <w:rsid w:val="00D8524F"/>
     <w:rsid w:val="00ED6241"/>
     <w:rsid w:val="00EE007F"/>
   </w:rsids>
@@ -3215,7 +3256,7 @@
 </file>
 
 <file path=customXml/itemProps1.xml><?xml version="1.0" encoding="utf-8"?>
-<ds:datastoreItem xmlns:ds="http://schemas.openxmlformats.org/officeDocument/2006/customXml" ds:itemID="{4C7269E8-67C1-4361-BE05-9586CC114FAE}">
+<ds:datastoreItem xmlns:ds="http://schemas.openxmlformats.org/officeDocument/2006/customXml" ds:itemID="{DCFBECFD-7E63-42FB-8B8D-7D9E0A94F2F1}">
   <ds:schemaRefs>
     <ds:schemaRef ds:uri="http://schemas.openxmlformats.org/officeDocument/2006/bibliography"/>
   </ds:schemaRefs>

</xml_diff>

<commit_message>
introduce Types field similar to Tags field that renders a collection of strings inside a table cell with custom bullet point
</commit_message>
<xml_diff>
--- a/Labs.Core/Demo4/Demo4Template.docx
+++ b/Labs.Core/Demo4/Demo4Template.docx
@@ -148,10 +148,11 @@
         <w:tblLook w:val="0620" w:firstRow="1" w:lastRow="0" w:firstColumn="0" w:lastColumn="0" w:noHBand="1" w:noVBand="1"/>
       </w:tblPr>
       <w:tblGrid>
-        <w:gridCol w:w="2397"/>
-        <w:gridCol w:w="1200"/>
-        <w:gridCol w:w="1878"/>
-        <w:gridCol w:w="3587"/>
+        <w:gridCol w:w="1345"/>
+        <w:gridCol w:w="1711"/>
+        <w:gridCol w:w="1439"/>
+        <w:gridCol w:w="1981"/>
+        <w:gridCol w:w="2586"/>
       </w:tblGrid>
       <w:tr>
         <w:trPr>
@@ -160,7 +161,7 @@
         </w:trPr>
         <w:tc>
           <w:tcPr>
-            <w:tcW w:w="1323" w:type="pct"/>
+            <w:tcW w:w="742" w:type="pct"/>
           </w:tcPr>
           <w:p>
             <w:r>
@@ -170,9 +171,15 @@
         </w:tc>
         <w:tc>
           <w:tcPr>
-            <w:tcW w:w="662" w:type="pct"/>
+            <w:tcW w:w="944" w:type="pct"/>
           </w:tcPr>
           <w:p>
+            <w:pPr>
+              <w:rPr>
+                <w:b w:val="0"/>
+                <w:bCs w:val="0"/>
+              </w:rPr>
+            </w:pPr>
             <w:r>
               <w:t>Title</w:t>
             </w:r>
@@ -180,7 +187,17 @@
         </w:tc>
         <w:tc>
           <w:tcPr>
-            <w:tcW w:w="1036" w:type="pct"/>
+            <w:tcW w:w="794" w:type="pct"/>
+          </w:tcPr>
+          <w:p>
+            <w:r>
+              <w:t>Types</w:t>
+            </w:r>
+          </w:p>
+        </w:tc>
+        <w:tc>
+          <w:tcPr>
+            <w:tcW w:w="1093" w:type="pct"/>
           </w:tcPr>
           <w:p>
             <w:r>
@@ -190,7 +207,7 @@
         </w:tc>
         <w:tc>
           <w:tcPr>
-            <w:tcW w:w="1980" w:type="pct"/>
+            <w:tcW w:w="1427" w:type="pct"/>
           </w:tcPr>
           <w:p>
             <w:r>
@@ -205,66 +222,93 @@
         </w:trPr>
         <w:tc>
           <w:tcPr>
-            <w:tcW w:w="1323" w:type="pct"/>
+            <w:tcW w:w="742" w:type="pct"/>
           </w:tcPr>
           <w:p>
+            <w:fldSimple w:instr=" MERGEFIELD  #Records  \* MERGEFORMAT ">
+              <w:r>
+                <w:t>«#Records»</w:t>
+              </w:r>
+            </w:fldSimple>
+          </w:p>
+          <w:p>
+            <w:fldSimple w:instr=" MERGEFIELD  Id  \* MERGEFORMAT ">
+              <w:r>
+                <w:t>«Id»</w:t>
+              </w:r>
+            </w:fldSimple>
+          </w:p>
+        </w:tc>
+        <w:tc>
+          <w:tcPr>
+            <w:tcW w:w="944" w:type="pct"/>
+          </w:tcPr>
+          <w:p>
+            <w:fldSimple w:instr=" MERGEFIELD  Title  \* MERGEFORMAT ">
+              <w:r>
+                <w:t>«Title»</w:t>
+              </w:r>
+            </w:fldSimple>
+          </w:p>
+        </w:tc>
+        <w:tc>
+          <w:tcPr>
+            <w:tcW w:w="794" w:type="pct"/>
+          </w:tcPr>
+          <w:p>
+            <w:fldSimple w:instr=" MERGEFIELD  #Types  \* MERGEFORMAT ">
+              <w:r>
+                <w:rPr>
+                  <w:noProof/>
+                </w:rPr>
+                <w:t>«#Types»</w:t>
+              </w:r>
+            </w:fldSimple>
+          </w:p>
+          <w:p>
+            <w:pPr>
+              <w:pStyle w:val="ListParagraph"/>
+              <w:numPr>
+                <w:ilvl w:val="0"/>
+                <w:numId w:val="7"/>
+              </w:numPr>
+            </w:pPr>
             <w:r>
               <w:fldChar w:fldCharType="begin"/>
             </w:r>
             <w:r>
-              <w:instrText xml:space="preserve"> MERGEFIELD  #Records  \* MERGEFORMAT </w:instrText>
+              <w:instrText xml:space="preserve"> MERGEFIELD  Value  \* MERGEFORMAT </w:instrText>
             </w:r>
             <w:r>
               <w:fldChar w:fldCharType="separate"/>
             </w:r>
             <w:r>
-              <w:t>«#Records»</w:t>
+              <w:rPr>
+                <w:noProof/>
+              </w:rPr>
+              <w:t>«Value»</w:t>
             </w:r>
             <w:r>
+              <w:rPr>
+                <w:noProof/>
+              </w:rPr>
               <w:fldChar w:fldCharType="end"/>
             </w:r>
-            <w:r>
-              <w:fldChar w:fldCharType="begin"/>
-            </w:r>
-            <w:r>
-              <w:instrText xml:space="preserve"> MERGEFIELD  Id  \* MERGEFORMAT </w:instrText>
-            </w:r>
-            <w:r>
-              <w:fldChar w:fldCharType="separate"/>
-            </w:r>
-            <w:r>
-              <w:t>«Id»</w:t>
-            </w:r>
-            <w:r>
-              <w:fldChar w:fldCharType="end"/>
-            </w:r>
+          </w:p>
+          <w:p>
+            <w:fldSimple w:instr=" MERGEFIELD  /Types  \* MERGEFORMAT ">
+              <w:r>
+                <w:rPr>
+                  <w:noProof/>
+                </w:rPr>
+                <w:t>«/Types»</w:t>
+              </w:r>
+            </w:fldSimple>
           </w:p>
         </w:tc>
         <w:tc>
           <w:tcPr>
-            <w:tcW w:w="662" w:type="pct"/>
-          </w:tcPr>
-          <w:p>
-            <w:r>
-              <w:fldChar w:fldCharType="begin"/>
-            </w:r>
-            <w:r>
-              <w:instrText xml:space="preserve"> MERGEFIELD  Title  \* MERGEFORMAT </w:instrText>
-            </w:r>
-            <w:r>
-              <w:fldChar w:fldCharType="separate"/>
-            </w:r>
-            <w:r>
-              <w:t>«Title»</w:t>
-            </w:r>
-            <w:r>
-              <w:fldChar w:fldCharType="end"/>
-            </w:r>
-          </w:p>
-        </w:tc>
-        <w:tc>
-          <w:tcPr>
-            <w:tcW w:w="1036" w:type="pct"/>
+            <w:tcW w:w="1093" w:type="pct"/>
           </w:tcPr>
           <w:p>
             <w:fldSimple w:instr=" MERGEFIELD  #Tags  \* MERGEFORMAT ">
@@ -306,39 +350,21 @@
         </w:tc>
         <w:tc>
           <w:tcPr>
-            <w:tcW w:w="1980" w:type="pct"/>
+            <w:tcW w:w="1427" w:type="pct"/>
           </w:tcPr>
           <w:p>
-            <w:r>
-              <w:fldChar w:fldCharType="begin"/>
-            </w:r>
-            <w:r>
-              <w:instrText xml:space="preserve"> MERGEFIELD  Description  \* MERGEFORMAT </w:instrText>
-            </w:r>
-            <w:r>
-              <w:fldChar w:fldCharType="separate"/>
-            </w:r>
-            <w:r>
-              <w:t>«Description»</w:t>
-            </w:r>
-            <w:r>
-              <w:fldChar w:fldCharType="end"/>
-            </w:r>
-            <w:r>
-              <w:fldChar w:fldCharType="begin"/>
-            </w:r>
-            <w:r>
-              <w:instrText xml:space="preserve"> MERGEFIELD  /Records  \* MERGEFORMAT </w:instrText>
-            </w:r>
-            <w:r>
-              <w:fldChar w:fldCharType="separate"/>
-            </w:r>
-            <w:r>
-              <w:t>«/Records»</w:t>
-            </w:r>
-            <w:r>
-              <w:fldChar w:fldCharType="end"/>
-            </w:r>
+            <w:fldSimple w:instr=" MERGEFIELD  Description  \* MERGEFORMAT ">
+              <w:r>
+                <w:t>«Description»</w:t>
+              </w:r>
+            </w:fldSimple>
+          </w:p>
+          <w:p>
+            <w:fldSimple w:instr=" MERGEFIELD  /Records  \* MERGEFORMAT ">
+              <w:r>
+                <w:t>«/Records»</w:t>
+              </w:r>
+            </w:fldSimple>
           </w:p>
         </w:tc>
       </w:tr>
@@ -1032,6 +1058,210 @@
     </w:lvl>
   </w:abstractNum>
   <w:abstractNum w:abstractNumId="2" w15:restartNumberingAfterBreak="0">
+    <w:nsid w:val="093E3F28"/>
+    <w:multiLevelType w:val="hybridMultilevel"/>
+    <w:tmpl w:val="9892C68A"/>
+    <w:lvl w:ilvl="0" w:tplc="FB14DDC6">
+      <w:start w:val="1"/>
+      <w:numFmt w:val="decimal"/>
+      <w:suff w:val="space"/>
+      <w:lvlText w:val="%1."/>
+      <w:lvlJc w:val="left"/>
+      <w:pPr>
+        <w:ind w:left="0" w:firstLine="0"/>
+      </w:pPr>
+      <w:rPr>
+        <w:rFonts w:hint="default"/>
+      </w:rPr>
+    </w:lvl>
+    <w:lvl w:ilvl="1" w:tplc="10000019" w:tentative="1">
+      <w:start w:val="1"/>
+      <w:numFmt w:val="lowerLetter"/>
+      <w:lvlText w:val="%2."/>
+      <w:lvlJc w:val="left"/>
+      <w:pPr>
+        <w:ind w:left="1440" w:hanging="360"/>
+      </w:pPr>
+    </w:lvl>
+    <w:lvl w:ilvl="2" w:tplc="1000001B" w:tentative="1">
+      <w:start w:val="1"/>
+      <w:numFmt w:val="lowerRoman"/>
+      <w:lvlText w:val="%3."/>
+      <w:lvlJc w:val="right"/>
+      <w:pPr>
+        <w:ind w:left="2160" w:hanging="180"/>
+      </w:pPr>
+    </w:lvl>
+    <w:lvl w:ilvl="3" w:tplc="1000000F" w:tentative="1">
+      <w:start w:val="1"/>
+      <w:numFmt w:val="decimal"/>
+      <w:lvlText w:val="%4."/>
+      <w:lvlJc w:val="left"/>
+      <w:pPr>
+        <w:ind w:left="2880" w:hanging="360"/>
+      </w:pPr>
+    </w:lvl>
+    <w:lvl w:ilvl="4" w:tplc="10000019" w:tentative="1">
+      <w:start w:val="1"/>
+      <w:numFmt w:val="lowerLetter"/>
+      <w:lvlText w:val="%5."/>
+      <w:lvlJc w:val="left"/>
+      <w:pPr>
+        <w:ind w:left="3600" w:hanging="360"/>
+      </w:pPr>
+    </w:lvl>
+    <w:lvl w:ilvl="5" w:tplc="1000001B" w:tentative="1">
+      <w:start w:val="1"/>
+      <w:numFmt w:val="lowerRoman"/>
+      <w:lvlText w:val="%6."/>
+      <w:lvlJc w:val="right"/>
+      <w:pPr>
+        <w:ind w:left="4320" w:hanging="180"/>
+      </w:pPr>
+    </w:lvl>
+    <w:lvl w:ilvl="6" w:tplc="1000000F" w:tentative="1">
+      <w:start w:val="1"/>
+      <w:numFmt w:val="decimal"/>
+      <w:lvlText w:val="%7."/>
+      <w:lvlJc w:val="left"/>
+      <w:pPr>
+        <w:ind w:left="5040" w:hanging="360"/>
+      </w:pPr>
+    </w:lvl>
+    <w:lvl w:ilvl="7" w:tplc="10000019" w:tentative="1">
+      <w:start w:val="1"/>
+      <w:numFmt w:val="lowerLetter"/>
+      <w:lvlText w:val="%8."/>
+      <w:lvlJc w:val="left"/>
+      <w:pPr>
+        <w:ind w:left="5760" w:hanging="360"/>
+      </w:pPr>
+    </w:lvl>
+    <w:lvl w:ilvl="8" w:tplc="1000001B" w:tentative="1">
+      <w:start w:val="1"/>
+      <w:numFmt w:val="lowerRoman"/>
+      <w:lvlText w:val="%9."/>
+      <w:lvlJc w:val="right"/>
+      <w:pPr>
+        <w:ind w:left="6480" w:hanging="180"/>
+      </w:pPr>
+    </w:lvl>
+  </w:abstractNum>
+  <w:abstractNum w:abstractNumId="3" w15:restartNumberingAfterBreak="0">
+    <w:nsid w:val="422C6377"/>
+    <w:multiLevelType w:val="hybridMultilevel"/>
+    <w:tmpl w:val="62B2A1D4"/>
+    <w:lvl w:ilvl="0" w:tplc="20CA2F0C">
+      <w:start w:val="1"/>
+      <w:numFmt w:val="bullet"/>
+      <w:suff w:val="space"/>
+      <w:lvlText w:val=""/>
+      <w:lvlJc w:val="left"/>
+      <w:pPr>
+        <w:ind w:left="0" w:firstLine="0"/>
+      </w:pPr>
+      <w:rPr>
+        <w:rFonts w:ascii="Wingdings" w:hAnsi="Wingdings" w:hint="default"/>
+      </w:rPr>
+    </w:lvl>
+    <w:lvl w:ilvl="1" w:tplc="10000003" w:tentative="1">
+      <w:start w:val="1"/>
+      <w:numFmt w:val="bullet"/>
+      <w:lvlText w:val="o"/>
+      <w:lvlJc w:val="left"/>
+      <w:pPr>
+        <w:ind w:left="1080" w:hanging="360"/>
+      </w:pPr>
+      <w:rPr>
+        <w:rFonts w:ascii="Courier New" w:hAnsi="Courier New" w:cs="Courier New" w:hint="default"/>
+      </w:rPr>
+    </w:lvl>
+    <w:lvl w:ilvl="2" w:tplc="10000005" w:tentative="1">
+      <w:start w:val="1"/>
+      <w:numFmt w:val="bullet"/>
+      <w:lvlText w:val=""/>
+      <w:lvlJc w:val="left"/>
+      <w:pPr>
+        <w:ind w:left="1800" w:hanging="360"/>
+      </w:pPr>
+      <w:rPr>
+        <w:rFonts w:ascii="Wingdings" w:hAnsi="Wingdings" w:hint="default"/>
+      </w:rPr>
+    </w:lvl>
+    <w:lvl w:ilvl="3" w:tplc="10000001" w:tentative="1">
+      <w:start w:val="1"/>
+      <w:numFmt w:val="bullet"/>
+      <w:lvlText w:val=""/>
+      <w:lvlJc w:val="left"/>
+      <w:pPr>
+        <w:ind w:left="2520" w:hanging="360"/>
+      </w:pPr>
+      <w:rPr>
+        <w:rFonts w:ascii="Symbol" w:hAnsi="Symbol" w:hint="default"/>
+      </w:rPr>
+    </w:lvl>
+    <w:lvl w:ilvl="4" w:tplc="10000003" w:tentative="1">
+      <w:start w:val="1"/>
+      <w:numFmt w:val="bullet"/>
+      <w:lvlText w:val="o"/>
+      <w:lvlJc w:val="left"/>
+      <w:pPr>
+        <w:ind w:left="3240" w:hanging="360"/>
+      </w:pPr>
+      <w:rPr>
+        <w:rFonts w:ascii="Courier New" w:hAnsi="Courier New" w:cs="Courier New" w:hint="default"/>
+      </w:rPr>
+    </w:lvl>
+    <w:lvl w:ilvl="5" w:tplc="10000005" w:tentative="1">
+      <w:start w:val="1"/>
+      <w:numFmt w:val="bullet"/>
+      <w:lvlText w:val=""/>
+      <w:lvlJc w:val="left"/>
+      <w:pPr>
+        <w:ind w:left="3960" w:hanging="360"/>
+      </w:pPr>
+      <w:rPr>
+        <w:rFonts w:ascii="Wingdings" w:hAnsi="Wingdings" w:hint="default"/>
+      </w:rPr>
+    </w:lvl>
+    <w:lvl w:ilvl="6" w:tplc="10000001" w:tentative="1">
+      <w:start w:val="1"/>
+      <w:numFmt w:val="bullet"/>
+      <w:lvlText w:val=""/>
+      <w:lvlJc w:val="left"/>
+      <w:pPr>
+        <w:ind w:left="4680" w:hanging="360"/>
+      </w:pPr>
+      <w:rPr>
+        <w:rFonts w:ascii="Symbol" w:hAnsi="Symbol" w:hint="default"/>
+      </w:rPr>
+    </w:lvl>
+    <w:lvl w:ilvl="7" w:tplc="10000003" w:tentative="1">
+      <w:start w:val="1"/>
+      <w:numFmt w:val="bullet"/>
+      <w:lvlText w:val="o"/>
+      <w:lvlJc w:val="left"/>
+      <w:pPr>
+        <w:ind w:left="5400" w:hanging="360"/>
+      </w:pPr>
+      <w:rPr>
+        <w:rFonts w:ascii="Courier New" w:hAnsi="Courier New" w:cs="Courier New" w:hint="default"/>
+      </w:rPr>
+    </w:lvl>
+    <w:lvl w:ilvl="8" w:tplc="10000005" w:tentative="1">
+      <w:start w:val="1"/>
+      <w:numFmt w:val="bullet"/>
+      <w:lvlText w:val=""/>
+      <w:lvlJc w:val="left"/>
+      <w:pPr>
+        <w:ind w:left="6120" w:hanging="360"/>
+      </w:pPr>
+      <w:rPr>
+        <w:rFonts w:ascii="Wingdings" w:hAnsi="Wingdings" w:hint="default"/>
+      </w:rPr>
+    </w:lvl>
+  </w:abstractNum>
+  <w:abstractNum w:abstractNumId="4" w15:restartNumberingAfterBreak="0">
     <w:nsid w:val="45BA3861"/>
     <w:multiLevelType w:val="hybridMultilevel"/>
     <w:tmpl w:val="3424C6BA"/>
@@ -1143,7 +1373,7 @@
       </w:rPr>
     </w:lvl>
   </w:abstractNum>
-  <w:abstractNum w:abstractNumId="3" w15:restartNumberingAfterBreak="0">
+  <w:abstractNum w:abstractNumId="5" w15:restartNumberingAfterBreak="0">
     <w:nsid w:val="70523BE7"/>
     <w:multiLevelType w:val="hybridMultilevel"/>
     <w:tmpl w:val="57E4238A"/>
@@ -1257,7 +1487,7 @@
       </w:rPr>
     </w:lvl>
   </w:abstractNum>
-  <w:abstractNum w:abstractNumId="4" w15:restartNumberingAfterBreak="0">
+  <w:abstractNum w:abstractNumId="6" w15:restartNumberingAfterBreak="0">
     <w:nsid w:val="74C5755C"/>
     <w:multiLevelType w:val="hybridMultilevel"/>
     <w:tmpl w:val="142AE1D4"/>
@@ -1372,19 +1602,25 @@
     </w:lvl>
   </w:abstractNum>
   <w:num w:numId="1">
-    <w:abstractNumId w:val="2"/>
+    <w:abstractNumId w:val="4"/>
   </w:num>
   <w:num w:numId="2">
     <w:abstractNumId w:val="0"/>
   </w:num>
   <w:num w:numId="3">
-    <w:abstractNumId w:val="3"/>
+    <w:abstractNumId w:val="5"/>
   </w:num>
   <w:num w:numId="4">
     <w:abstractNumId w:val="1"/>
   </w:num>
   <w:num w:numId="5">
-    <w:abstractNumId w:val="4"/>
+    <w:abstractNumId w:val="6"/>
+  </w:num>
+  <w:num w:numId="6">
+    <w:abstractNumId w:val="2"/>
+  </w:num>
+  <w:num w:numId="7">
+    <w:abstractNumId w:val="3"/>
   </w:num>
 </w:numbering>
 </file>
@@ -2516,6 +2752,7 @@
     <w:rsid w:val="006F2119"/>
     <w:rsid w:val="00736588"/>
     <w:rsid w:val="00812E4E"/>
+    <w:rsid w:val="009068A7"/>
     <w:rsid w:val="009763B7"/>
     <w:rsid w:val="009A09C3"/>
     <w:rsid w:val="00A0022E"/>
@@ -3256,7 +3493,7 @@
 </file>
 
 <file path=customXml/itemProps1.xml><?xml version="1.0" encoding="utf-8"?>
-<ds:datastoreItem xmlns:ds="http://schemas.openxmlformats.org/officeDocument/2006/customXml" ds:itemID="{DCFBECFD-7E63-42FB-8B8D-7D9E0A94F2F1}">
+<ds:datastoreItem xmlns:ds="http://schemas.openxmlformats.org/officeDocument/2006/customXml" ds:itemID="{6C671E45-A42A-454A-BF45-52353AB588ED}">
   <ds:schemaRefs>
     <ds:schemaRef ds:uri="http://schemas.openxmlformats.org/officeDocument/2006/bibliography"/>
   </ds:schemaRefs>

</xml_diff>